<commit_message>
Main Menu, Game Over, Exit, GUI Skin
Created a Main Menu Screen as well as Controller
Created a Game Over Screen as well as Controller
Created the Option for the Game to Quit on User's Command
Created a GUI Skin so as to have consistency throughout the game
Imported a Font
</commit_message>
<xml_diff>
--- a/Tasks For The Assignment.docx
+++ b/Tasks For The Assignment.docx
@@ -52,6 +52,14 @@
         </w:rPr>
         <w:t>Spaceship Controlled by the Player</w:t>
       </w:r>
+      <w:r>
+        <w:rPr>
+          <w:strike/>
+          <w:sz w:val="24"/>
+          <w:szCs w:val="24"/>
+        </w:rPr>
+        <w:t xml:space="preserve"> </w:t>
+      </w:r>
     </w:p>
     <w:p>
       <w:pPr>
@@ -67,10 +75,18 @@
       </w:pPr>
       <w:r>
         <w:rPr>
+          <w:strike/>
           <w:sz w:val="24"/>
           <w:szCs w:val="24"/>
         </w:rPr>
         <w:t>Scoring which Resets every level</w:t>
+      </w:r>
+      <w:r>
+        <w:rPr>
+          <w:sz w:val="24"/>
+          <w:szCs w:val="24"/>
+        </w:rPr>
+        <w:t xml:space="preserve"> </w:t>
       </w:r>
     </w:p>
     <w:p>
@@ -92,6 +108,13 @@
         </w:rPr>
         <w:t>Image based sprites for all the elements</w:t>
       </w:r>
+      <w:r>
+        <w:rPr>
+          <w:sz w:val="24"/>
+          <w:szCs w:val="24"/>
+        </w:rPr>
+        <w:t xml:space="preserve"> </w:t>
+      </w:r>
     </w:p>
     <w:p>
       <w:pPr>
@@ -107,10 +130,18 @@
       </w:pPr>
       <w:r>
         <w:rPr>
+          <w:strike/>
           <w:sz w:val="24"/>
           <w:szCs w:val="24"/>
         </w:rPr>
         <w:t>Starting Screen</w:t>
+      </w:r>
+      <w:r>
+        <w:rPr>
+          <w:sz w:val="24"/>
+          <w:szCs w:val="24"/>
+        </w:rPr>
+        <w:t xml:space="preserve"> - </w:t>
       </w:r>
     </w:p>
     <w:p>
@@ -141,16 +172,26 @@
           <w:numId w:val="1"/>
         </w:numPr>
         <w:rPr>
-          <w:sz w:val="24"/>
-          <w:szCs w:val="24"/>
-        </w:rPr>
-      </w:pPr>
-      <w:r>
-        <w:rPr>
+          <w:strike/>
+          <w:sz w:val="24"/>
+          <w:szCs w:val="24"/>
+        </w:rPr>
+      </w:pPr>
+      <w:r>
+        <w:rPr>
+          <w:strike/>
           <w:sz w:val="24"/>
           <w:szCs w:val="24"/>
         </w:rPr>
         <w:t>Start Game Button</w:t>
+      </w:r>
+      <w:r>
+        <w:rPr>
+          <w:strike/>
+          <w:sz w:val="24"/>
+          <w:szCs w:val="24"/>
+        </w:rPr>
+        <w:t xml:space="preserve"> </w:t>
       </w:r>
     </w:p>
     <w:p>
@@ -161,12 +202,14 @@
           <w:numId w:val="1"/>
         </w:numPr>
         <w:rPr>
-          <w:sz w:val="24"/>
-          <w:szCs w:val="24"/>
-        </w:rPr>
-      </w:pPr>
-      <w:r>
-        <w:rPr>
+          <w:strike/>
+          <w:sz w:val="24"/>
+          <w:szCs w:val="24"/>
+        </w:rPr>
+      </w:pPr>
+      <w:r>
+        <w:rPr>
+          <w:strike/>
           <w:sz w:val="24"/>
           <w:szCs w:val="24"/>
         </w:rPr>
@@ -202,6 +245,13 @@
         </w:rPr>
         <w:t xml:space="preserve"> for every game</w:t>
       </w:r>
+      <w:r>
+        <w:rPr>
+          <w:sz w:val="24"/>
+          <w:szCs w:val="24"/>
+        </w:rPr>
+        <w:t xml:space="preserve"> </w:t>
+      </w:r>
     </w:p>
     <w:p>
       <w:pPr>
@@ -211,7 +261,6 @@
           <w:numId w:val="1"/>
         </w:numPr>
         <w:rPr>
-          <w:strike/>
           <w:sz w:val="24"/>
           <w:szCs w:val="24"/>
         </w:rPr>
@@ -239,6 +288,14 @@
           <w:szCs w:val="24"/>
         </w:rPr>
         <w:t xml:space="preserve"> needs to be visible at the top of screen</w:t>
+      </w:r>
+      <w:r>
+        <w:rPr>
+          <w:strike/>
+          <w:sz w:val="24"/>
+          <w:szCs w:val="24"/>
+        </w:rPr>
+        <w:t xml:space="preserve"> </w:t>
       </w:r>
     </w:p>
     <w:p>
@@ -249,16 +306,25 @@
           <w:numId w:val="1"/>
         </w:numPr>
         <w:rPr>
-          <w:sz w:val="24"/>
-          <w:szCs w:val="24"/>
-        </w:rPr>
-      </w:pPr>
-      <w:r>
-        <w:rPr>
+          <w:strike/>
+          <w:sz w:val="24"/>
+          <w:szCs w:val="24"/>
+        </w:rPr>
+      </w:pPr>
+      <w:r>
+        <w:rPr>
+          <w:strike/>
           <w:sz w:val="24"/>
           <w:szCs w:val="24"/>
         </w:rPr>
         <w:t>The game needs to start with two rows and five columns</w:t>
+      </w:r>
+      <w:r>
+        <w:rPr>
+          <w:sz w:val="24"/>
+          <w:szCs w:val="24"/>
+        </w:rPr>
+        <w:t xml:space="preserve"> </w:t>
       </w:r>
     </w:p>
     <w:p>
@@ -291,12 +357,14 @@
           <w:numId w:val="1"/>
         </w:numPr>
         <w:rPr>
-          <w:sz w:val="24"/>
-          <w:szCs w:val="24"/>
-        </w:rPr>
-      </w:pPr>
-      <w:r>
-        <w:rPr>
+          <w:strike/>
+          <w:sz w:val="24"/>
+          <w:szCs w:val="24"/>
+        </w:rPr>
+      </w:pPr>
+      <w:r>
+        <w:rPr>
+          <w:strike/>
           <w:sz w:val="24"/>
           <w:szCs w:val="24"/>
         </w:rPr>
@@ -311,170 +379,739 @@
           <w:numId w:val="1"/>
         </w:numPr>
         <w:rPr>
-          <w:sz w:val="24"/>
-          <w:szCs w:val="24"/>
-        </w:rPr>
-      </w:pPr>
-      <w:r>
-        <w:rPr>
-          <w:sz w:val="24"/>
-          <w:szCs w:val="24"/>
-        </w:rPr>
-        <w:t>Aliens can shoot downwards and red</w:t>
+          <w:strike/>
+          <w:sz w:val="24"/>
+          <w:szCs w:val="24"/>
+        </w:rPr>
+      </w:pPr>
+      <w:r>
+        <w:rPr>
+          <w:strike/>
+          <w:sz w:val="24"/>
+          <w:szCs w:val="24"/>
+        </w:rPr>
+        <w:t>Aliens can shoot downwards and reduce ship’s health from 100 to 0</w:t>
+      </w:r>
+    </w:p>
+    <w:p>
+      <w:pPr>
+        <w:pStyle w:val="ListParagraph"/>
+        <w:numPr>
+          <w:ilvl w:val="0"/>
+          <w:numId w:val="1"/>
+        </w:numPr>
+        <w:rPr>
+          <w:strike/>
+          <w:sz w:val="24"/>
+          <w:szCs w:val="24"/>
+        </w:rPr>
+      </w:pPr>
+      <w:r>
+        <w:rPr>
+          <w:strike/>
+          <w:sz w:val="24"/>
+          <w:szCs w:val="24"/>
+        </w:rPr>
+        <w:t>If health = 0, game ends</w:t>
+      </w:r>
+      <w:r>
+        <w:rPr>
+          <w:strike/>
+          <w:sz w:val="24"/>
+          <w:szCs w:val="24"/>
+        </w:rPr>
+        <w:t xml:space="preserve"> </w:t>
+      </w:r>
+    </w:p>
+    <w:p>
+      <w:pPr>
+        <w:pStyle w:val="ListParagraph"/>
+        <w:numPr>
+          <w:ilvl w:val="0"/>
+          <w:numId w:val="1"/>
+        </w:numPr>
+        <w:rPr>
+          <w:strike/>
+          <w:sz w:val="24"/>
+          <w:szCs w:val="24"/>
+        </w:rPr>
+      </w:pPr>
+      <w:r>
+        <w:rPr>
+          <w:strike/>
+          <w:sz w:val="24"/>
+          <w:szCs w:val="24"/>
+        </w:rPr>
+        <w:t>If aliens = 0, go to next level with additional aliens</w:t>
+      </w:r>
+    </w:p>
+    <w:p>
+      <w:pPr>
+        <w:pStyle w:val="ListParagraph"/>
+        <w:numPr>
+          <w:ilvl w:val="0"/>
+          <w:numId w:val="1"/>
+        </w:numPr>
+        <w:rPr>
+          <w:strike/>
+          <w:sz w:val="24"/>
+          <w:szCs w:val="24"/>
+        </w:rPr>
+      </w:pPr>
+      <w:r>
+        <w:rPr>
+          <w:strike/>
+          <w:sz w:val="24"/>
+          <w:szCs w:val="24"/>
+        </w:rPr>
+        <w:t>Implement functional boundaries, background image, consistent overall look</w:t>
+      </w:r>
+    </w:p>
+    <w:p>
+      <w:pPr>
+        <w:pStyle w:val="ListParagraph"/>
+        <w:numPr>
+          <w:ilvl w:val="0"/>
+          <w:numId w:val="1"/>
+        </w:numPr>
+        <w:rPr>
+          <w:color w:val="FF0000"/>
+          <w:sz w:val="24"/>
+          <w:szCs w:val="24"/>
+        </w:rPr>
+      </w:pPr>
+      <w:r>
+        <w:rPr>
+          <w:color w:val="FF0000"/>
+          <w:sz w:val="24"/>
+          <w:szCs w:val="24"/>
+        </w:rPr>
+        <w:t>Specify a target resolution for the game</w:t>
+      </w:r>
+      <w:r>
+        <w:rPr>
+          <w:color w:val="FF0000"/>
+          <w:sz w:val="24"/>
+          <w:szCs w:val="24"/>
+        </w:rPr>
+        <w:t xml:space="preserve"> Lorraine &amp; Kim to research this</w:t>
+      </w:r>
+    </w:p>
+    <w:p>
+      <w:pPr>
+        <w:pStyle w:val="ListParagraph"/>
+        <w:numPr>
+          <w:ilvl w:val="0"/>
+          <w:numId w:val="1"/>
+        </w:numPr>
+        <w:rPr>
+          <w:strike/>
+          <w:sz w:val="24"/>
+          <w:szCs w:val="24"/>
+        </w:rPr>
+      </w:pPr>
+      <w:r>
+        <w:rPr>
+          <w:strike/>
+          <w:sz w:val="24"/>
+          <w:szCs w:val="24"/>
+        </w:rPr>
+        <w:t>Reset all points and levels when starting new game</w:t>
+      </w:r>
+    </w:p>
+    <w:p>
+      <w:pPr>
+        <w:jc w:val="center"/>
+        <w:rPr>
+          <w:b/>
+          <w:sz w:val="28"/>
+          <w:szCs w:val="28"/>
+          <w:u w:val="single"/>
+        </w:rPr>
+      </w:pPr>
+      <w:r>
+        <w:rPr>
+          <w:b/>
+          <w:sz w:val="28"/>
+          <w:szCs w:val="28"/>
+          <w:u w:val="single"/>
+        </w:rPr>
+        <w:t>Pass Criteria</w:t>
+      </w:r>
+    </w:p>
+    <w:p>
+      <w:pPr>
+        <w:pStyle w:val="ListParagraph"/>
+        <w:numPr>
+          <w:ilvl w:val="0"/>
+          <w:numId w:val="2"/>
+        </w:numPr>
+        <w:rPr>
+          <w:b/>
+          <w:strike/>
+          <w:sz w:val="28"/>
+          <w:szCs w:val="28"/>
+          <w:u w:val="single"/>
+        </w:rPr>
+      </w:pPr>
+      <w:r>
+        <w:rPr>
+          <w:strike/>
+          <w:sz w:val="24"/>
+          <w:szCs w:val="24"/>
+        </w:rPr>
+        <w:t>Main Menu with two buttons</w:t>
+      </w:r>
+      <w:r>
+        <w:rPr>
+          <w:strike/>
+          <w:sz w:val="24"/>
+          <w:szCs w:val="24"/>
+        </w:rPr>
+        <w:t xml:space="preserve"> </w:t>
+      </w:r>
+    </w:p>
+    <w:p>
+      <w:pPr>
+        <w:pStyle w:val="ListParagraph"/>
+        <w:numPr>
+          <w:ilvl w:val="0"/>
+          <w:numId w:val="2"/>
+        </w:numPr>
+        <w:rPr>
+          <w:b/>
+          <w:color w:val="FF0000"/>
+          <w:sz w:val="28"/>
+          <w:szCs w:val="28"/>
+          <w:u w:val="single"/>
+        </w:rPr>
+      </w:pPr>
+      <w:r>
+        <w:rPr>
+          <w:color w:val="FF0000"/>
+          <w:sz w:val="24"/>
+          <w:szCs w:val="24"/>
+        </w:rPr>
+        <w:t>Record an effective laser sound for your game and present:</w:t>
+      </w:r>
+      <w:r>
+        <w:rPr>
+          <w:color w:val="FF0000"/>
+          <w:sz w:val="24"/>
+          <w:szCs w:val="24"/>
+        </w:rPr>
+        <w:t xml:space="preserve"> - Lorraine &amp; Kim to research this</w:t>
+      </w:r>
+    </w:p>
+    <w:p>
+      <w:pPr>
+        <w:pStyle w:val="ListParagraph"/>
+        <w:numPr>
+          <w:ilvl w:val="1"/>
+          <w:numId w:val="2"/>
+        </w:numPr>
+        <w:rPr>
+          <w:b/>
+          <w:color w:val="FF0000"/>
+          <w:sz w:val="28"/>
+          <w:szCs w:val="28"/>
+          <w:u w:val="single"/>
+        </w:rPr>
+      </w:pPr>
+      <w:r>
+        <w:rPr>
+          <w:color w:val="FF0000"/>
+          <w:sz w:val="24"/>
+          <w:szCs w:val="24"/>
+        </w:rPr>
+        <w:t>Original sound recorded</w:t>
+      </w:r>
+    </w:p>
+    <w:p>
+      <w:pPr>
+        <w:pStyle w:val="ListParagraph"/>
+        <w:numPr>
+          <w:ilvl w:val="1"/>
+          <w:numId w:val="2"/>
+        </w:numPr>
+        <w:rPr>
+          <w:b/>
+          <w:color w:val="FF0000"/>
+          <w:sz w:val="28"/>
+          <w:szCs w:val="28"/>
+          <w:u w:val="single"/>
+        </w:rPr>
+      </w:pPr>
+      <w:r>
+        <w:rPr>
+          <w:color w:val="FF0000"/>
+          <w:sz w:val="24"/>
+          <w:szCs w:val="24"/>
+        </w:rPr>
+        <w:t>Description of the effects applied to the sound</w:t>
+      </w:r>
+    </w:p>
+    <w:p>
+      <w:pPr>
+        <w:pStyle w:val="ListParagraph"/>
+        <w:numPr>
+          <w:ilvl w:val="1"/>
+          <w:numId w:val="2"/>
+        </w:numPr>
+        <w:rPr>
+          <w:b/>
+          <w:color w:val="FF0000"/>
+          <w:sz w:val="28"/>
+          <w:szCs w:val="28"/>
+          <w:u w:val="single"/>
+        </w:rPr>
+      </w:pPr>
+      <w:r>
+        <w:rPr>
+          <w:color w:val="FF0000"/>
+          <w:sz w:val="24"/>
+          <w:szCs w:val="24"/>
+        </w:rPr>
+        <w:t>Final Modified Sound</w:t>
+      </w:r>
+    </w:p>
+    <w:p>
+      <w:pPr>
+        <w:pStyle w:val="ListParagraph"/>
+        <w:numPr>
+          <w:ilvl w:val="0"/>
+          <w:numId w:val="2"/>
+        </w:numPr>
+        <w:rPr>
+          <w:b/>
+          <w:strike/>
+          <w:sz w:val="28"/>
+          <w:szCs w:val="28"/>
+          <w:u w:val="single"/>
+        </w:rPr>
+      </w:pPr>
+      <w:r>
+        <w:rPr>
+          <w:strike/>
+          <w:sz w:val="24"/>
+          <w:szCs w:val="24"/>
+        </w:rPr>
+        <w:t>Across the top of the screen, the game must have:</w:t>
+      </w:r>
+    </w:p>
+    <w:p>
+      <w:pPr>
+        <w:pStyle w:val="ListParagraph"/>
+        <w:numPr>
+          <w:ilvl w:val="1"/>
+          <w:numId w:val="2"/>
+        </w:numPr>
+        <w:rPr>
+          <w:b/>
+          <w:strike/>
+          <w:sz w:val="28"/>
+          <w:szCs w:val="28"/>
+          <w:u w:val="single"/>
+        </w:rPr>
+      </w:pPr>
+      <w:r>
+        <w:rPr>
+          <w:strike/>
+          <w:sz w:val="24"/>
+          <w:szCs w:val="24"/>
+        </w:rPr>
+        <w:t>Score</w:t>
+      </w:r>
+    </w:p>
+    <w:p>
+      <w:pPr>
+        <w:pStyle w:val="ListParagraph"/>
+        <w:numPr>
+          <w:ilvl w:val="1"/>
+          <w:numId w:val="2"/>
+        </w:numPr>
+        <w:rPr>
+          <w:b/>
+          <w:strike/>
+          <w:sz w:val="28"/>
+          <w:szCs w:val="28"/>
+          <w:u w:val="single"/>
+        </w:rPr>
+      </w:pPr>
+      <w:r>
+        <w:rPr>
+          <w:strike/>
+          <w:sz w:val="24"/>
+          <w:szCs w:val="24"/>
+        </w:rPr>
+        <w:t>Health</w:t>
+      </w:r>
+    </w:p>
+    <w:p>
+      <w:pPr>
+        <w:pStyle w:val="ListParagraph"/>
+        <w:numPr>
+          <w:ilvl w:val="1"/>
+          <w:numId w:val="2"/>
+        </w:numPr>
+        <w:rPr>
+          <w:b/>
+          <w:strike/>
+          <w:sz w:val="28"/>
+          <w:szCs w:val="28"/>
+          <w:u w:val="single"/>
+        </w:rPr>
+      </w:pPr>
+      <w:r>
+        <w:rPr>
+          <w:strike/>
+          <w:sz w:val="24"/>
+          <w:szCs w:val="24"/>
+        </w:rPr>
+        <w:t>Number of Shots Fired</w:t>
+      </w:r>
+    </w:p>
+    <w:p>
+      <w:pPr>
+        <w:pStyle w:val="ListParagraph"/>
+        <w:numPr>
+          <w:ilvl w:val="1"/>
+          <w:numId w:val="2"/>
+        </w:numPr>
+        <w:rPr>
+          <w:b/>
+          <w:strike/>
+          <w:sz w:val="28"/>
+          <w:szCs w:val="28"/>
+          <w:u w:val="single"/>
+        </w:rPr>
+      </w:pPr>
+      <w:r>
+        <w:rPr>
+          <w:strike/>
+          <w:sz w:val="24"/>
+          <w:szCs w:val="24"/>
+        </w:rPr>
+        <w:t>Number of Shots Hit</w:t>
+      </w:r>
+    </w:p>
+    <w:p>
+      <w:pPr>
+        <w:pStyle w:val="ListParagraph"/>
+        <w:numPr>
+          <w:ilvl w:val="1"/>
+          <w:numId w:val="2"/>
+        </w:numPr>
+        <w:rPr>
+          <w:b/>
+          <w:strike/>
+          <w:sz w:val="28"/>
+          <w:szCs w:val="28"/>
+          <w:u w:val="single"/>
+        </w:rPr>
+      </w:pPr>
+      <w:r>
+        <w:rPr>
+          <w:strike/>
+          <w:sz w:val="24"/>
+          <w:szCs w:val="24"/>
+        </w:rPr>
+        <w:t>Number of Shots Missed</w:t>
+      </w:r>
+    </w:p>
+    <w:p>
+      <w:pPr>
+        <w:pStyle w:val="ListParagraph"/>
+        <w:numPr>
+          <w:ilvl w:val="0"/>
+          <w:numId w:val="2"/>
+        </w:numPr>
+        <w:rPr>
+          <w:b/>
+          <w:strike/>
+          <w:sz w:val="28"/>
+          <w:szCs w:val="28"/>
+          <w:u w:val="single"/>
+        </w:rPr>
+      </w:pPr>
+      <w:r>
+        <w:rPr>
+          <w:strike/>
+          <w:sz w:val="24"/>
+          <w:szCs w:val="24"/>
+        </w:rPr>
+        <w:t>Three game levels with different background images</w:t>
+      </w:r>
+    </w:p>
+    <w:p>
+      <w:pPr>
+        <w:pStyle w:val="ListParagraph"/>
+        <w:rPr>
+          <w:sz w:val="24"/>
+          <w:szCs w:val="24"/>
+        </w:rPr>
+      </w:pPr>
+    </w:p>
+    <w:p>
+      <w:pPr>
+        <w:rPr>
+          <w:b/>
+          <w:sz w:val="28"/>
+          <w:szCs w:val="28"/>
+          <w:u w:val="single"/>
+        </w:rPr>
+      </w:pPr>
+      <w:r>
+        <w:rPr>
+          <w:b/>
+          <w:sz w:val="28"/>
+          <w:szCs w:val="28"/>
+          <w:u w:val="single"/>
+        </w:rPr>
+        <w:lastRenderedPageBreak/>
+        <w:br w:type="page"/>
+      </w:r>
+    </w:p>
+    <w:p>
+      <w:pPr>
+        <w:pStyle w:val="ListParagraph"/>
+        <w:jc w:val="center"/>
+        <w:rPr>
+          <w:b/>
+          <w:sz w:val="28"/>
+          <w:szCs w:val="28"/>
+          <w:u w:val="single"/>
+        </w:rPr>
+      </w:pPr>
+      <w:r>
+        <w:rPr>
+          <w:b/>
+          <w:sz w:val="28"/>
+          <w:szCs w:val="28"/>
+          <w:u w:val="single"/>
+        </w:rPr>
+        <w:lastRenderedPageBreak/>
+        <w:t>Merit Criter</w:t>
+      </w:r>
+      <w:r>
+        <w:rPr>
+          <w:b/>
+          <w:sz w:val="28"/>
+          <w:szCs w:val="28"/>
+          <w:u w:val="single"/>
+        </w:rPr>
+        <w:t>i</w:t>
+      </w:r>
+      <w:r>
+        <w:rPr>
+          <w:b/>
+          <w:sz w:val="28"/>
+          <w:szCs w:val="28"/>
+          <w:u w:val="single"/>
+        </w:rPr>
+        <w:t>a</w:t>
+      </w:r>
+    </w:p>
+    <w:p>
+      <w:pPr>
+        <w:pStyle w:val="ListParagraph"/>
+        <w:jc w:val="center"/>
+        <w:rPr>
+          <w:b/>
+          <w:sz w:val="28"/>
+          <w:szCs w:val="28"/>
+          <w:u w:val="single"/>
+        </w:rPr>
+      </w:pPr>
+    </w:p>
+    <w:p>
+      <w:pPr>
+        <w:pStyle w:val="ListParagraph"/>
+        <w:numPr>
+          <w:ilvl w:val="0"/>
+          <w:numId w:val="2"/>
+        </w:numPr>
+        <w:rPr>
+          <w:strike/>
+          <w:sz w:val="24"/>
+          <w:szCs w:val="24"/>
+        </w:rPr>
+      </w:pPr>
+      <w:r>
+        <w:rPr>
+          <w:strike/>
+          <w:sz w:val="24"/>
+          <w:szCs w:val="24"/>
+        </w:rPr>
+        <w:t>Support HD resolution</w:t>
+      </w:r>
+    </w:p>
+    <w:p>
+      <w:pPr>
+        <w:pStyle w:val="ListParagraph"/>
+        <w:numPr>
+          <w:ilvl w:val="0"/>
+          <w:numId w:val="2"/>
+        </w:numPr>
+        <w:rPr>
+          <w:sz w:val="24"/>
+          <w:szCs w:val="24"/>
+        </w:rPr>
+      </w:pPr>
+      <w:r>
+        <w:rPr>
+          <w:sz w:val="24"/>
+          <w:szCs w:val="24"/>
+        </w:rPr>
+        <w:t>2 Power ups implemented</w:t>
+      </w:r>
+    </w:p>
+    <w:p>
+      <w:pPr>
+        <w:pStyle w:val="ListParagraph"/>
+        <w:numPr>
+          <w:ilvl w:val="0"/>
+          <w:numId w:val="2"/>
+        </w:numPr>
+        <w:rPr>
+          <w:sz w:val="24"/>
+          <w:szCs w:val="24"/>
+        </w:rPr>
+      </w:pPr>
+      <w:r>
+        <w:rPr>
+          <w:sz w:val="24"/>
+          <w:szCs w:val="24"/>
+        </w:rPr>
+        <w:t>Add explosions to the game</w:t>
+      </w:r>
+    </w:p>
+    <w:p>
+      <w:pPr>
+        <w:pStyle w:val="ListParagraph"/>
+        <w:numPr>
+          <w:ilvl w:val="0"/>
+          <w:numId w:val="2"/>
+        </w:numPr>
+        <w:rPr>
+          <w:sz w:val="24"/>
+          <w:szCs w:val="24"/>
+        </w:rPr>
+      </w:pPr>
+      <w:r>
+        <w:rPr>
+          <w:strike/>
+          <w:sz w:val="24"/>
+          <w:szCs w:val="24"/>
+        </w:rPr>
+        <w:t>At least five game levels</w:t>
+      </w:r>
+      <w:r>
+        <w:rPr>
+          <w:sz w:val="24"/>
+          <w:szCs w:val="24"/>
+        </w:rPr>
+        <w:t xml:space="preserve"> with an end of game boss</w:t>
+      </w:r>
+    </w:p>
+    <w:p>
+      <w:pPr>
+        <w:pStyle w:val="ListParagraph"/>
+        <w:rPr>
+          <w:sz w:val="24"/>
+          <w:szCs w:val="24"/>
+        </w:rPr>
+      </w:pPr>
+    </w:p>
+    <w:p>
+      <w:pPr>
+        <w:pStyle w:val="ListParagraph"/>
+        <w:jc w:val="center"/>
+        <w:rPr>
+          <w:b/>
+          <w:sz w:val="28"/>
+          <w:szCs w:val="28"/>
+          <w:u w:val="single"/>
+        </w:rPr>
+      </w:pPr>
+      <w:r>
+        <w:rPr>
+          <w:b/>
+          <w:sz w:val="28"/>
+          <w:szCs w:val="28"/>
+          <w:u w:val="single"/>
+        </w:rPr>
+        <w:t>Distinction Criteria</w:t>
+      </w:r>
+    </w:p>
+    <w:p>
+      <w:pPr>
+        <w:pStyle w:val="ListParagraph"/>
+        <w:numPr>
+          <w:ilvl w:val="0"/>
+          <w:numId w:val="2"/>
+        </w:numPr>
+        <w:rPr>
+          <w:sz w:val="28"/>
+          <w:szCs w:val="28"/>
+        </w:rPr>
+      </w:pPr>
+      <w:r>
+        <w:rPr>
+          <w:strike/>
+          <w:sz w:val="24"/>
+          <w:szCs w:val="24"/>
+        </w:rPr>
+        <w:t>Consistent visual theme for the entire game</w:t>
+      </w:r>
+      <w:r>
+        <w:rPr>
+          <w:strike/>
+          <w:sz w:val="24"/>
+          <w:szCs w:val="24"/>
+        </w:rPr>
+        <w:t xml:space="preserve"> </w:t>
+      </w:r>
+    </w:p>
+    <w:p>
+      <w:pPr>
+        <w:pStyle w:val="ListParagraph"/>
+        <w:numPr>
+          <w:ilvl w:val="0"/>
+          <w:numId w:val="2"/>
+        </w:numPr>
+        <w:rPr>
+          <w:color w:val="FF0000"/>
+          <w:sz w:val="28"/>
+          <w:szCs w:val="28"/>
+        </w:rPr>
+      </w:pPr>
+      <w:r>
+        <w:rPr>
+          <w:color w:val="FF0000"/>
+          <w:sz w:val="24"/>
+          <w:szCs w:val="24"/>
+        </w:rPr>
+        <w:t xml:space="preserve">Record three </w:t>
+      </w:r>
+      <w:r>
+        <w:rPr>
+          <w:color w:val="FF0000"/>
+          <w:sz w:val="24"/>
+          <w:szCs w:val="24"/>
+        </w:rPr>
+        <w:t>different sounds and present for each:</w:t>
+      </w:r>
+      <w:r>
+        <w:rPr>
+          <w:color w:val="FF0000"/>
+          <w:sz w:val="24"/>
+          <w:szCs w:val="24"/>
+        </w:rPr>
+        <w:t xml:space="preserve"> Lorraine &amp; Kim to research and decide these</w:t>
       </w:r>
       <w:bookmarkStart w:id="0" w:name="_GoBack"/>
       <w:bookmarkEnd w:id="0"/>
-      <w:r>
-        <w:rPr>
-          <w:sz w:val="24"/>
-          <w:szCs w:val="24"/>
-        </w:rPr>
-        <w:t>uce ship’s health from 100 to 0</w:t>
-      </w:r>
-    </w:p>
-    <w:p>
-      <w:pPr>
-        <w:pStyle w:val="ListParagraph"/>
-        <w:numPr>
-          <w:ilvl w:val="0"/>
-          <w:numId w:val="1"/>
-        </w:numPr>
-        <w:rPr>
-          <w:sz w:val="24"/>
-          <w:szCs w:val="24"/>
-        </w:rPr>
-      </w:pPr>
-      <w:r>
-        <w:rPr>
-          <w:sz w:val="24"/>
-          <w:szCs w:val="24"/>
-        </w:rPr>
-        <w:t>If health = 0, game ends</w:t>
-      </w:r>
-    </w:p>
-    <w:p>
-      <w:pPr>
-        <w:pStyle w:val="ListParagraph"/>
-        <w:numPr>
-          <w:ilvl w:val="0"/>
-          <w:numId w:val="1"/>
-        </w:numPr>
-        <w:rPr>
-          <w:sz w:val="24"/>
-          <w:szCs w:val="24"/>
-        </w:rPr>
-      </w:pPr>
-      <w:r>
-        <w:rPr>
-          <w:sz w:val="24"/>
-          <w:szCs w:val="24"/>
-        </w:rPr>
-        <w:t>If aliens = 0, go to next level with additional aliens</w:t>
-      </w:r>
-    </w:p>
-    <w:p>
-      <w:pPr>
-        <w:pStyle w:val="ListParagraph"/>
-        <w:numPr>
-          <w:ilvl w:val="0"/>
-          <w:numId w:val="1"/>
-        </w:numPr>
-        <w:rPr>
-          <w:sz w:val="24"/>
-          <w:szCs w:val="24"/>
-        </w:rPr>
-      </w:pPr>
-      <w:r>
-        <w:rPr>
-          <w:sz w:val="24"/>
-          <w:szCs w:val="24"/>
-        </w:rPr>
-        <w:t>Implement functional boundaries, background image, consistent overall look</w:t>
-      </w:r>
-    </w:p>
-    <w:p>
-      <w:pPr>
-        <w:pStyle w:val="ListParagraph"/>
-        <w:numPr>
-          <w:ilvl w:val="0"/>
-          <w:numId w:val="1"/>
-        </w:numPr>
-        <w:rPr>
-          <w:sz w:val="24"/>
-          <w:szCs w:val="24"/>
-        </w:rPr>
-      </w:pPr>
-      <w:r>
-        <w:rPr>
-          <w:sz w:val="24"/>
-          <w:szCs w:val="24"/>
-        </w:rPr>
-        <w:t>Specify a target resolution for the game</w:t>
-      </w:r>
-    </w:p>
-    <w:p>
-      <w:pPr>
-        <w:jc w:val="center"/>
-        <w:rPr>
-          <w:b/>
-          <w:sz w:val="28"/>
-          <w:szCs w:val="28"/>
-          <w:u w:val="single"/>
-        </w:rPr>
-      </w:pPr>
-      <w:r>
-        <w:rPr>
-          <w:b/>
-          <w:sz w:val="28"/>
-          <w:szCs w:val="28"/>
-          <w:u w:val="single"/>
-        </w:rPr>
-        <w:t>Pass Criteria</w:t>
-      </w:r>
-    </w:p>
-    <w:p>
-      <w:pPr>
-        <w:pStyle w:val="ListParagraph"/>
-        <w:numPr>
-          <w:ilvl w:val="0"/>
-          <w:numId w:val="2"/>
-        </w:numPr>
-        <w:rPr>
-          <w:b/>
-          <w:sz w:val="28"/>
-          <w:szCs w:val="28"/>
-          <w:u w:val="single"/>
-        </w:rPr>
-      </w:pPr>
-      <w:r>
-        <w:rPr>
-          <w:sz w:val="24"/>
-          <w:szCs w:val="24"/>
-        </w:rPr>
-        <w:t>Main Menu with two buttons</w:t>
-      </w:r>
-    </w:p>
-    <w:p>
-      <w:pPr>
-        <w:pStyle w:val="ListParagraph"/>
-        <w:numPr>
-          <w:ilvl w:val="0"/>
-          <w:numId w:val="2"/>
-        </w:numPr>
-        <w:rPr>
-          <w:b/>
-          <w:sz w:val="28"/>
-          <w:szCs w:val="28"/>
-          <w:u w:val="single"/>
-        </w:rPr>
-      </w:pPr>
-      <w:r>
-        <w:rPr>
-          <w:sz w:val="24"/>
-          <w:szCs w:val="24"/>
-        </w:rPr>
-        <w:t>Record an effective laser sound for your game and present:</w:t>
-      </w:r>
     </w:p>
     <w:p>
       <w:pPr>
@@ -484,18 +1121,18 @@
           <w:numId w:val="2"/>
         </w:numPr>
         <w:rPr>
-          <w:b/>
-          <w:sz w:val="28"/>
-          <w:szCs w:val="28"/>
-          <w:u w:val="single"/>
-        </w:rPr>
-      </w:pPr>
-      <w:r>
-        <w:rPr>
-          <w:sz w:val="24"/>
-          <w:szCs w:val="24"/>
-        </w:rPr>
-        <w:t>Original sound recorded</w:t>
+          <w:color w:val="FF0000"/>
+          <w:sz w:val="28"/>
+          <w:szCs w:val="28"/>
+        </w:rPr>
+      </w:pPr>
+      <w:r>
+        <w:rPr>
+          <w:color w:val="FF0000"/>
+          <w:sz w:val="24"/>
+          <w:szCs w:val="24"/>
+        </w:rPr>
+        <w:t>Original Sound</w:t>
       </w:r>
     </w:p>
     <w:p>
@@ -506,18 +1143,18 @@
           <w:numId w:val="2"/>
         </w:numPr>
         <w:rPr>
-          <w:b/>
-          <w:sz w:val="28"/>
-          <w:szCs w:val="28"/>
-          <w:u w:val="single"/>
-        </w:rPr>
-      </w:pPr>
-      <w:r>
-        <w:rPr>
-          <w:sz w:val="24"/>
-          <w:szCs w:val="24"/>
-        </w:rPr>
-        <w:t>Description of the effects applied to the sound</w:t>
+          <w:color w:val="FF0000"/>
+          <w:sz w:val="28"/>
+          <w:szCs w:val="28"/>
+        </w:rPr>
+      </w:pPr>
+      <w:r>
+        <w:rPr>
+          <w:color w:val="FF0000"/>
+          <w:sz w:val="24"/>
+          <w:szCs w:val="24"/>
+        </w:rPr>
+        <w:t>Sound effects applied</w:t>
       </w:r>
     </w:p>
     <w:p>
@@ -528,465 +1165,14 @@
           <w:numId w:val="2"/>
         </w:numPr>
         <w:rPr>
-          <w:b/>
-          <w:sz w:val="28"/>
-          <w:szCs w:val="28"/>
-          <w:u w:val="single"/>
-        </w:rPr>
-      </w:pPr>
-      <w:r>
-        <w:rPr>
-          <w:sz w:val="24"/>
-          <w:szCs w:val="24"/>
-        </w:rPr>
-        <w:t>Final Modified Sound</w:t>
-      </w:r>
-    </w:p>
-    <w:p>
-      <w:pPr>
-        <w:pStyle w:val="ListParagraph"/>
-        <w:numPr>
-          <w:ilvl w:val="0"/>
-          <w:numId w:val="2"/>
-        </w:numPr>
-        <w:rPr>
-          <w:b/>
-          <w:sz w:val="28"/>
-          <w:szCs w:val="28"/>
-          <w:u w:val="single"/>
-        </w:rPr>
-      </w:pPr>
-      <w:r>
-        <w:rPr>
-          <w:sz w:val="24"/>
-          <w:szCs w:val="24"/>
-        </w:rPr>
-        <w:t>Across the top of the screen, the game must have:</w:t>
-      </w:r>
-    </w:p>
-    <w:p>
-      <w:pPr>
-        <w:pStyle w:val="ListParagraph"/>
-        <w:numPr>
-          <w:ilvl w:val="1"/>
-          <w:numId w:val="2"/>
-        </w:numPr>
-        <w:rPr>
-          <w:b/>
-          <w:sz w:val="28"/>
-          <w:szCs w:val="28"/>
-          <w:u w:val="single"/>
-        </w:rPr>
-      </w:pPr>
-      <w:r>
-        <w:rPr>
-          <w:sz w:val="24"/>
-          <w:szCs w:val="24"/>
-        </w:rPr>
-        <w:t>Score</w:t>
-      </w:r>
-    </w:p>
-    <w:p>
-      <w:pPr>
-        <w:pStyle w:val="ListParagraph"/>
-        <w:numPr>
-          <w:ilvl w:val="1"/>
-          <w:numId w:val="2"/>
-        </w:numPr>
-        <w:rPr>
-          <w:b/>
-          <w:sz w:val="28"/>
-          <w:szCs w:val="28"/>
-          <w:u w:val="single"/>
-        </w:rPr>
-      </w:pPr>
-      <w:r>
-        <w:rPr>
-          <w:sz w:val="24"/>
-          <w:szCs w:val="24"/>
-        </w:rPr>
-        <w:t>Health</w:t>
-      </w:r>
-    </w:p>
-    <w:p>
-      <w:pPr>
-        <w:pStyle w:val="ListParagraph"/>
-        <w:numPr>
-          <w:ilvl w:val="1"/>
-          <w:numId w:val="2"/>
-        </w:numPr>
-        <w:rPr>
-          <w:b/>
-          <w:sz w:val="28"/>
-          <w:szCs w:val="28"/>
-          <w:u w:val="single"/>
-        </w:rPr>
-      </w:pPr>
-      <w:r>
-        <w:rPr>
-          <w:sz w:val="24"/>
-          <w:szCs w:val="24"/>
-        </w:rPr>
-        <w:t>Number of Shots Fired</w:t>
-      </w:r>
-    </w:p>
-    <w:p>
-      <w:pPr>
-        <w:pStyle w:val="ListParagraph"/>
-        <w:numPr>
-          <w:ilvl w:val="1"/>
-          <w:numId w:val="2"/>
-        </w:numPr>
-        <w:rPr>
-          <w:b/>
-          <w:sz w:val="28"/>
-          <w:szCs w:val="28"/>
-          <w:u w:val="single"/>
-        </w:rPr>
-      </w:pPr>
-      <w:r>
-        <w:rPr>
-          <w:sz w:val="24"/>
-          <w:szCs w:val="24"/>
-        </w:rPr>
-        <w:t>Number of Shots Hit</w:t>
-      </w:r>
-    </w:p>
-    <w:p>
-      <w:pPr>
-        <w:pStyle w:val="ListParagraph"/>
-        <w:numPr>
-          <w:ilvl w:val="1"/>
-          <w:numId w:val="2"/>
-        </w:numPr>
-        <w:rPr>
-          <w:b/>
-          <w:sz w:val="28"/>
-          <w:szCs w:val="28"/>
-          <w:u w:val="single"/>
-        </w:rPr>
-      </w:pPr>
-      <w:r>
-        <w:rPr>
-          <w:sz w:val="24"/>
-          <w:szCs w:val="24"/>
-        </w:rPr>
-        <w:t>Number of Shots Missed</w:t>
-      </w:r>
-    </w:p>
-    <w:p>
-      <w:pPr>
-        <w:pStyle w:val="ListParagraph"/>
-        <w:numPr>
-          <w:ilvl w:val="0"/>
-          <w:numId w:val="2"/>
-        </w:numPr>
-        <w:rPr>
-          <w:b/>
-          <w:sz w:val="28"/>
-          <w:szCs w:val="28"/>
-          <w:u w:val="single"/>
-        </w:rPr>
-      </w:pPr>
-      <w:r>
-        <w:rPr>
-          <w:sz w:val="24"/>
-          <w:szCs w:val="24"/>
-        </w:rPr>
-        <w:t>Three game levels with different background images</w:t>
-      </w:r>
-    </w:p>
-    <w:p>
-      <w:pPr>
-        <w:pStyle w:val="ListParagraph"/>
-        <w:rPr>
-          <w:sz w:val="24"/>
-          <w:szCs w:val="24"/>
-        </w:rPr>
-      </w:pPr>
-    </w:p>
-    <w:p>
-      <w:pPr>
-        <w:rPr>
-          <w:b/>
-          <w:sz w:val="28"/>
-          <w:szCs w:val="28"/>
-          <w:u w:val="single"/>
-        </w:rPr>
-      </w:pPr>
-      <w:r>
-        <w:rPr>
-          <w:b/>
-          <w:sz w:val="28"/>
-          <w:szCs w:val="28"/>
-          <w:u w:val="single"/>
-        </w:rPr>
-        <w:br w:type="page"/>
-      </w:r>
-    </w:p>
-    <w:p>
-      <w:pPr>
-        <w:pStyle w:val="ListParagraph"/>
-        <w:jc w:val="center"/>
-        <w:rPr>
-          <w:b/>
-          <w:sz w:val="28"/>
-          <w:szCs w:val="28"/>
-          <w:u w:val="single"/>
-        </w:rPr>
-      </w:pPr>
-      <w:r>
-        <w:rPr>
-          <w:b/>
-          <w:sz w:val="28"/>
-          <w:szCs w:val="28"/>
-          <w:u w:val="single"/>
-        </w:rPr>
-        <w:lastRenderedPageBreak/>
-        <w:t>Merit Criter</w:t>
-      </w:r>
-      <w:r>
-        <w:rPr>
-          <w:b/>
-          <w:sz w:val="28"/>
-          <w:szCs w:val="28"/>
-          <w:u w:val="single"/>
-        </w:rPr>
-        <w:t>i</w:t>
-      </w:r>
-      <w:r>
-        <w:rPr>
-          <w:b/>
-          <w:sz w:val="28"/>
-          <w:szCs w:val="28"/>
-          <w:u w:val="single"/>
-        </w:rPr>
-        <w:t>a</w:t>
-      </w:r>
-    </w:p>
-    <w:p>
-      <w:pPr>
-        <w:pStyle w:val="ListParagraph"/>
-        <w:jc w:val="center"/>
-        <w:rPr>
-          <w:b/>
-          <w:sz w:val="28"/>
-          <w:szCs w:val="28"/>
-          <w:u w:val="single"/>
-        </w:rPr>
-      </w:pPr>
-    </w:p>
-    <w:p>
-      <w:pPr>
-        <w:pStyle w:val="ListParagraph"/>
-        <w:numPr>
-          <w:ilvl w:val="0"/>
-          <w:numId w:val="2"/>
-        </w:numPr>
-        <w:rPr>
-          <w:sz w:val="24"/>
-          <w:szCs w:val="24"/>
-        </w:rPr>
-      </w:pPr>
-      <w:r>
-        <w:rPr>
-          <w:sz w:val="24"/>
-          <w:szCs w:val="24"/>
-        </w:rPr>
-        <w:t>Support HD resolution</w:t>
-      </w:r>
-    </w:p>
-    <w:p>
-      <w:pPr>
-        <w:pStyle w:val="ListParagraph"/>
-        <w:numPr>
-          <w:ilvl w:val="0"/>
-          <w:numId w:val="2"/>
-        </w:numPr>
-        <w:rPr>
-          <w:sz w:val="24"/>
-          <w:szCs w:val="24"/>
-        </w:rPr>
-      </w:pPr>
-      <w:r>
-        <w:rPr>
-          <w:sz w:val="24"/>
-          <w:szCs w:val="24"/>
-        </w:rPr>
-        <w:t>2 Power ups implemented</w:t>
-      </w:r>
-    </w:p>
-    <w:p>
-      <w:pPr>
-        <w:pStyle w:val="ListParagraph"/>
-        <w:numPr>
-          <w:ilvl w:val="0"/>
-          <w:numId w:val="2"/>
-        </w:numPr>
-        <w:rPr>
-          <w:sz w:val="24"/>
-          <w:szCs w:val="24"/>
-        </w:rPr>
-      </w:pPr>
-      <w:r>
-        <w:rPr>
-          <w:sz w:val="24"/>
-          <w:szCs w:val="24"/>
-        </w:rPr>
-        <w:t>Add explosions to the game</w:t>
-      </w:r>
-    </w:p>
-    <w:p>
-      <w:pPr>
-        <w:pStyle w:val="ListParagraph"/>
-        <w:numPr>
-          <w:ilvl w:val="0"/>
-          <w:numId w:val="2"/>
-        </w:numPr>
-        <w:rPr>
-          <w:sz w:val="24"/>
-          <w:szCs w:val="24"/>
-        </w:rPr>
-      </w:pPr>
-      <w:r>
-        <w:rPr>
-          <w:sz w:val="24"/>
-          <w:szCs w:val="24"/>
-        </w:rPr>
-        <w:t>At least five game levels with an end of game boss</w:t>
-      </w:r>
-    </w:p>
-    <w:p>
-      <w:pPr>
-        <w:pStyle w:val="ListParagraph"/>
-        <w:rPr>
-          <w:sz w:val="24"/>
-          <w:szCs w:val="24"/>
-        </w:rPr>
-      </w:pPr>
-    </w:p>
-    <w:p>
-      <w:pPr>
-        <w:pStyle w:val="ListParagraph"/>
-        <w:jc w:val="center"/>
-        <w:rPr>
-          <w:b/>
-          <w:sz w:val="28"/>
-          <w:szCs w:val="28"/>
-          <w:u w:val="single"/>
-        </w:rPr>
-      </w:pPr>
-      <w:r>
-        <w:rPr>
-          <w:b/>
-          <w:sz w:val="28"/>
-          <w:szCs w:val="28"/>
-          <w:u w:val="single"/>
-        </w:rPr>
-        <w:t>Distinction Criteria</w:t>
-      </w:r>
-    </w:p>
-    <w:p>
-      <w:pPr>
-        <w:pStyle w:val="ListParagraph"/>
-        <w:numPr>
-          <w:ilvl w:val="0"/>
-          <w:numId w:val="2"/>
-        </w:numPr>
-        <w:rPr>
-          <w:sz w:val="28"/>
-          <w:szCs w:val="28"/>
-        </w:rPr>
-      </w:pPr>
-      <w:r>
-        <w:rPr>
-          <w:sz w:val="24"/>
-          <w:szCs w:val="24"/>
-        </w:rPr>
-        <w:t>Consistent visual theme for the entire game</w:t>
-      </w:r>
-    </w:p>
-    <w:p>
-      <w:pPr>
-        <w:pStyle w:val="ListParagraph"/>
-        <w:numPr>
-          <w:ilvl w:val="0"/>
-          <w:numId w:val="2"/>
-        </w:numPr>
-        <w:rPr>
-          <w:sz w:val="28"/>
-          <w:szCs w:val="28"/>
-        </w:rPr>
-      </w:pPr>
-      <w:r>
-        <w:rPr>
-          <w:sz w:val="24"/>
-          <w:szCs w:val="24"/>
-        </w:rPr>
-        <w:t xml:space="preserve">Record three </w:t>
-      </w:r>
-      <w:r>
-        <w:rPr>
-          <w:sz w:val="24"/>
-          <w:szCs w:val="24"/>
-        </w:rPr>
-        <w:t>different sounds and present for each:</w:t>
-      </w:r>
-    </w:p>
-    <w:p>
-      <w:pPr>
-        <w:pStyle w:val="ListParagraph"/>
-        <w:numPr>
-          <w:ilvl w:val="1"/>
-          <w:numId w:val="2"/>
-        </w:numPr>
-        <w:rPr>
-          <w:sz w:val="28"/>
-          <w:szCs w:val="28"/>
-        </w:rPr>
-      </w:pPr>
-      <w:r>
-        <w:rPr>
-          <w:sz w:val="24"/>
-          <w:szCs w:val="24"/>
-        </w:rPr>
-        <w:t>Original Sound</w:t>
-      </w:r>
-    </w:p>
-    <w:p>
-      <w:pPr>
-        <w:pStyle w:val="ListParagraph"/>
-        <w:numPr>
-          <w:ilvl w:val="1"/>
-          <w:numId w:val="2"/>
-        </w:numPr>
-        <w:rPr>
-          <w:sz w:val="28"/>
-          <w:szCs w:val="28"/>
-        </w:rPr>
-      </w:pPr>
-      <w:r>
-        <w:rPr>
-          <w:sz w:val="24"/>
-          <w:szCs w:val="24"/>
-        </w:rPr>
-        <w:t>Sound effects applied</w:t>
-      </w:r>
-    </w:p>
-    <w:p>
-      <w:pPr>
-        <w:pStyle w:val="ListParagraph"/>
-        <w:numPr>
-          <w:ilvl w:val="1"/>
-          <w:numId w:val="2"/>
-        </w:numPr>
-        <w:rPr>
-          <w:sz w:val="28"/>
-          <w:szCs w:val="28"/>
-        </w:rPr>
-      </w:pPr>
-      <w:r>
-        <w:rPr>
+          <w:color w:val="FF0000"/>
+          <w:sz w:val="28"/>
+          <w:szCs w:val="28"/>
+        </w:rPr>
+      </w:pPr>
+      <w:r>
+        <w:rPr>
+          <w:color w:val="FF0000"/>
           <w:sz w:val="24"/>
           <w:szCs w:val="24"/>
         </w:rPr>
@@ -1077,7 +1263,7 @@
         <w:r>
           <w:rPr>
             <w:noProof/>
-            <w:lang w:val="en-US"/>
+            <w:lang w:eastAsia="en-GB"/>
           </w:rPr>
           <mc:AlternateContent>
             <mc:Choice Requires="wps">
@@ -1144,7 +1330,7 @@
                                 <w:rPr>
                                   <w:noProof/>
                                 </w:rPr>
-                                <w:t>1</w:t>
+                                <w:t>3</w:t>
                               </w:r>
                               <w:r>
                                 <w:rPr>
@@ -1210,7 +1396,7 @@
                           <w:rPr>
                             <w:noProof/>
                           </w:rPr>
-                          <w:t>1</w:t>
+                          <w:t>3</w:t>
                         </w:r>
                         <w:r>
                           <w:rPr>
@@ -1230,7 +1416,7 @@
         <w:r>
           <w:rPr>
             <w:noProof/>
-            <w:lang w:val="en-US"/>
+            <w:lang w:eastAsia="en-GB"/>
           </w:rPr>
           <mc:AlternateContent>
             <mc:Choice Requires="wps">
@@ -1348,13 +1534,8 @@
       <w:pStyle w:val="Header"/>
     </w:pPr>
     <w:r>
-      <w:t xml:space="preserve">Matthew </w:t>
+      <w:t>Matthew Dalli</w:t>
     </w:r>
-    <w:proofErr w:type="spellStart"/>
-    <w:r>
-      <w:t>Dalli</w:t>
-    </w:r>
-    <w:proofErr w:type="spellEnd"/>
     <w:r>
       <w:tab/>
       <w:t>Tasks for the Game</w:t>

</xml_diff>